<commit_message>
Add correction to docs
</commit_message>
<xml_diff>
--- a/final-report.docx
+++ b/final-report.docx
@@ -14,7 +14,6 @@
           <w:lang w:val="pl-PL"/>
         </w:rPr>
       </w:pPr>
-      <w:proofErr w:type="spellStart"/>
       <w:r>
         <w:rPr>
           <w:rFonts w:ascii="Verdana" w:hAnsi="Verdana"/>
@@ -24,30 +23,27 @@
           <w:szCs w:val="20"/>
           <w:lang w:val="pl-PL"/>
         </w:rPr>
-        <w:t>Cloud</w:t>
-      </w:r>
-      <w:proofErr w:type="spellEnd"/>
-      <w:r>
-        <w:rPr>
-          <w:rFonts w:ascii="Verdana" w:hAnsi="Verdana"/>
-          <w:b/>
-          <w:bCs/>
+        <w:t>Cloud Drive</w:t>
+      </w:r>
+    </w:p>
+    <w:p>
+      <w:pPr>
+        <w:jc w:val="center"/>
+        <w:rPr>
+          <w:rFonts w:ascii="Verdana" w:hAnsi="Verdana"/>
+          <w:sz w:val="20"/>
+          <w:szCs w:val="20"/>
+        </w:rPr>
+      </w:pPr>
+      <w:r>
+        <w:rPr>
+          <w:rFonts w:ascii="Verdana" w:hAnsi="Verdana"/>
           <w:sz w:val="20"/>
           <w:szCs w:val="20"/>
           <w:lang w:val="pl-PL"/>
         </w:rPr>
-        <w:t xml:space="preserve"> Drive</w:t>
-      </w:r>
-    </w:p>
-    <w:p>
-      <w:pPr>
-        <w:jc w:val="center"/>
-        <w:rPr>
-          <w:rFonts w:ascii="Verdana" w:hAnsi="Verdana"/>
-          <w:sz w:val="20"/>
-          <w:szCs w:val="20"/>
-        </w:rPr>
-      </w:pPr>
+        <w:t>10:15 Tuesday</w:t>
+      </w:r>
       <w:r>
         <w:rPr>
           <w:rFonts w:ascii="Verdana" w:hAnsi="Verdana"/>
@@ -55,47 +51,8 @@
           <w:szCs w:val="20"/>
           <w:lang w:val="pl-PL"/>
         </w:rPr>
-        <w:t xml:space="preserve">10:15 </w:t>
-      </w:r>
-      <w:proofErr w:type="spellStart"/>
-      <w:r>
-        <w:rPr>
-          <w:rFonts w:ascii="Verdana" w:hAnsi="Verdana"/>
-          <w:sz w:val="20"/>
-          <w:szCs w:val="20"/>
-          <w:lang w:val="pl-PL"/>
-        </w:rPr>
-        <w:t>Tuesday</w:t>
-      </w:r>
-      <w:proofErr w:type="spellEnd"/>
-      <w:r>
-        <w:rPr>
-          <w:rFonts w:ascii="Verdana" w:hAnsi="Verdana"/>
-          <w:sz w:val="20"/>
-          <w:szCs w:val="20"/>
-          <w:lang w:val="pl-PL"/>
-        </w:rPr>
         <w:br/>
-      </w:r>
-      <w:proofErr w:type="spellStart"/>
-      <w:r>
-        <w:rPr>
-          <w:rFonts w:ascii="Verdana" w:hAnsi="Verdana"/>
-          <w:sz w:val="20"/>
-          <w:szCs w:val="20"/>
-          <w:lang w:val="pl-PL"/>
-        </w:rPr>
-        <w:t>Group</w:t>
-      </w:r>
-      <w:proofErr w:type="spellEnd"/>
-      <w:r>
-        <w:rPr>
-          <w:rFonts w:ascii="Verdana" w:hAnsi="Verdana"/>
-          <w:sz w:val="20"/>
-          <w:szCs w:val="20"/>
-          <w:lang w:val="pl-PL"/>
-        </w:rPr>
-        <w:t>: Krzysztof Muszyński, Woj</w:t>
+        <w:t>Group: Krzysztof Muszyński, Woj</w:t>
       </w:r>
       <w:r>
         <w:rPr>
@@ -7734,7 +7691,7 @@
           <w14:ligatures w14:val="standardContextual"/>
         </w:rPr>
         <w:pict w14:anchorId="27D62E4A">
-          <v:rect id="_x0000_i1025" alt="" style="width:386.3pt;height:.05pt;mso-width-percent:0;mso-height-percent:0;mso-width-percent:0;mso-height-percent:0" o:hrpct="856" o:hralign="center" o:hrstd="t" o:hrnoshade="t" o:hr="t" fillcolor="black" stroked="f"/>
+          <v:rect id="_x0000_i1025" alt="" style="width:357.45pt;height:.05pt;mso-width-percent:0;mso-height-percent:0;mso-width-percent:0;mso-height-percent:0" o:hrpct="792" o:hralign="center" o:hrstd="t" o:hrnoshade="t" o:hr="t" fillcolor="black" stroked="f"/>
         </w:pict>
       </w:r>
     </w:p>
@@ -8155,13 +8112,45 @@
         </w:rPr>
         <w:t>GitHub Repository: </w:t>
       </w:r>
-      <w:r>
-        <w:rPr>
-          <w:rFonts w:ascii="Verdana" w:hAnsi="Verdana"/>
-          <w:sz w:val="20"/>
-          <w:szCs w:val="20"/>
-        </w:rPr>
-        <w:t>https://github.com/KMuszynski/Cloud-Computing</w:t>
+      <w:hyperlink r:id="rId12" w:history="1">
+        <w:r>
+          <w:rPr>
+            <w:rStyle w:val="Hyperlink"/>
+            <w:rFonts w:ascii="Verdana" w:hAnsi="Verdana"/>
+            <w:sz w:val="20"/>
+            <w:szCs w:val="20"/>
+          </w:rPr>
+          <w:t>https://github.com/KMuszynski/Cloud-Computing</w:t>
+        </w:r>
+      </w:hyperlink>
+    </w:p>
+    <w:p>
+      <w:pPr>
+        <w:numPr>
+          <w:ilvl w:val="1"/>
+          <w:numId w:val="31"/>
+        </w:numPr>
+        <w:rPr>
+          <w:rFonts w:ascii="Verdana" w:hAnsi="Verdana"/>
+          <w:sz w:val="20"/>
+          <w:szCs w:val="20"/>
+        </w:rPr>
+      </w:pPr>
+      <w:r>
+        <w:rPr>
+          <w:rFonts w:ascii="Verdana" w:hAnsi="Verdana"/>
+          <w:sz w:val="20"/>
+          <w:szCs w:val="20"/>
+        </w:rPr>
+        <w:t xml:space="preserve">Website: </w:t>
+      </w:r>
+      <w:r>
+        <w:rPr>
+          <w:rFonts w:ascii="Verdana" w:hAnsi="Verdana"/>
+          <w:sz w:val="20"/>
+          <w:szCs w:val="20"/>
+        </w:rPr>
+        <w:t>https://cloud-computingg.netlify.app</w:t>
       </w:r>
     </w:p>
     <w:p>

</xml_diff>